<commit_message>
Before attempting to apply sanitisation in the form of endpoint method validation.
</commit_message>
<xml_diff>
--- a/documentation/documentation.docx
+++ b/documentation/documentation.docx
@@ -15,230 +15,65 @@
         <w:pStyle w:val="Heading2"/>
       </w:pPr>
       <w:r>
+        <w:t>Task 2:</w:t>
+      </w:r>
+    </w:p>
+    <w:p>
+      <w:r>
+        <w:t>Git URL:</w:t>
+      </w:r>
+    </w:p>
+    <w:p>
+      <w:hyperlink r:id="rId5" w:history="1">
+        <w:r>
+          <w:rPr>
+            <w:rStyle w:val="Hyperlink"/>
+          </w:rPr>
+          <w:t>https://github.com/Null-Nil-None/database_essentials</w:t>
+        </w:r>
+      </w:hyperlink>
+    </w:p>
+    <w:p>
+      <w:r>
+        <w:t>Hosted public URL:</w:t>
+      </w:r>
+    </w:p>
+    <w:p>
+      <w:hyperlink r:id="rId6" w:history="1">
+        <w:r>
+          <w:rPr>
+            <w:rStyle w:val="Hyperlink"/>
+          </w:rPr>
+          <w:t>https://database-essentials.onrender.com</w:t>
+        </w:r>
+      </w:hyperlink>
+    </w:p>
+    <w:p>
+      <w:pPr>
+        <w:sectPr>
+          <w:pgSz w:w="11906" w:h="16838"/>
+          <w:pgMar w:top="454" w:right="454" w:bottom="567" w:left="454" w:header="708" w:footer="708" w:gutter="0"/>
+          <w:cols w:space="708"/>
+          <w:docGrid w:linePitch="360"/>
+        </w:sectPr>
+      </w:pPr>
+      <w:r>
         <w:rPr>
           <w:noProof/>
         </w:rPr>
         <mc:AlternateContent>
           <mc:Choice Requires="wps">
             <w:drawing>
-              <wp:anchor distT="0" distB="0" distL="114300" distR="114300" simplePos="0" relativeHeight="251662336" behindDoc="0" locked="0" layoutInCell="1" allowOverlap="1" wp14:anchorId="179D498E" wp14:editId="602C0642">
+              <wp:anchor distT="0" distB="0" distL="114300" distR="114300" simplePos="0" relativeHeight="251666432" behindDoc="0" locked="0" layoutInCell="1" allowOverlap="1" wp14:anchorId="1D5EA03C" wp14:editId="622DCCA1">
                 <wp:simplePos x="0" y="0"/>
                 <wp:positionH relativeFrom="margin">
-                  <wp:align>right</wp:align>
+                  <wp:align>center</wp:align>
                 </wp:positionH>
                 <wp:positionV relativeFrom="paragraph">
-                  <wp:posOffset>2080943</wp:posOffset>
+                  <wp:posOffset>3953593</wp:posOffset>
                 </wp:positionV>
-                <wp:extent cx="6983730" cy="635"/>
-                <wp:effectExtent l="0" t="0" r="7620" b="3175"/>
-                <wp:wrapSquare wrapText="bothSides"/>
-                <wp:docPr id="1352042031" name="Text Box 1"/>
-                <wp:cNvGraphicFramePr/>
-                <a:graphic xmlns:a="http://schemas.openxmlformats.org/drawingml/2006/main">
-                  <a:graphicData uri="http://schemas.microsoft.com/office/word/2010/wordprocessingShape">
-                    <wps:wsp>
-                      <wps:cNvSpPr txBox="1"/>
-                      <wps:spPr>
-                        <a:xfrm>
-                          <a:off x="0" y="0"/>
-                          <a:ext cx="6983730" cy="635"/>
-                        </a:xfrm>
-                        <a:prstGeom prst="rect">
-                          <a:avLst/>
-                        </a:prstGeom>
-                        <a:solidFill>
-                          <a:prstClr val="white"/>
-                        </a:solidFill>
-                        <a:ln>
-                          <a:noFill/>
-                        </a:ln>
-                      </wps:spPr>
-                      <wps:txbx>
-                        <w:txbxContent>
-                          <w:p>
-                            <w:pPr>
-                              <w:pStyle w:val="Caption"/>
-                            </w:pPr>
-                            <w:r>
-                              <w:t xml:space="preserve">Figure </w:t>
-                            </w:r>
-                            <w:r>
-                              <w:fldChar w:fldCharType="begin"/>
-                            </w:r>
-                            <w:r>
-                              <w:instrText xml:space="preserve"> SEQ Figure \* ARABIC </w:instrText>
-                            </w:r>
-                            <w:r>
-                              <w:fldChar w:fldCharType="separate"/>
-                            </w:r>
-                            <w:r>
-                              <w:rPr>
-                                <w:noProof/>
-                              </w:rPr>
-                              <w:t>1</w:t>
-                            </w:r>
-                            <w:r>
-                              <w:fldChar w:fldCharType="end"/>
-                            </w:r>
-                            <w:r>
-                              <w:t>: The audio collection within</w:t>
-                            </w:r>
-                            <w:r>
-                              <w:t xml:space="preserve"> `</w:t>
-                            </w:r>
-                            <w:proofErr w:type="spellStart"/>
-                            <w:r>
-                              <w:t>multimedia_db</w:t>
-                            </w:r>
-                            <w:proofErr w:type="spellEnd"/>
-                            <w:r>
-                              <w:t>` database</w:t>
-                            </w:r>
-                          </w:p>
-                        </w:txbxContent>
-                      </wps:txbx>
-                      <wps:bodyPr rot="0" spcFirstLastPara="0" vertOverflow="overflow" horzOverflow="overflow" vert="horz" wrap="square" lIns="0" tIns="0" rIns="0" bIns="0" numCol="1" spcCol="0" rtlCol="0" fromWordArt="0" anchor="t" anchorCtr="0" forceAA="0" compatLnSpc="1">
-                        <a:prstTxWarp prst="textNoShape">
-                          <a:avLst/>
-                        </a:prstTxWarp>
-                        <a:spAutoFit/>
-                      </wps:bodyPr>
-                    </wps:wsp>
-                  </a:graphicData>
-                </a:graphic>
-              </wp:anchor>
-            </w:drawing>
-          </mc:Choice>
-          <mc:Fallback>
-            <w:pict>
-              <v:shapetype w14:anchorId="179D498E" id="_x0000_t202" coordsize="21600,21600" o:spt="202" path="m,l,21600r21600,l21600,xe">
-                <v:stroke joinstyle="miter"/>
-                <v:path gradientshapeok="t" o:connecttype="rect"/>
-              </v:shapetype>
-              <v:shape id="Text Box 1" o:spid="_x0000_s1026" type="#_x0000_t202" style="position:absolute;margin-left:498.7pt;margin-top:163.85pt;width:549.9pt;height:.05pt;z-index:251662336;visibility:visible;mso-wrap-style:square;mso-wrap-distance-left:9pt;mso-wrap-distance-top:0;mso-wrap-distance-right:9pt;mso-wrap-distance-bottom:0;mso-position-horizontal:right;mso-position-horizontal-relative:margin;mso-position-vertical:absolute;mso-position-vertical-relative:text;v-text-anchor:top" o:gfxdata="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" stroked="f">
-                <v:textbox style="mso-fit-shape-to-text:t" inset="0,0,0,0">
-                  <w:txbxContent>
-                    <w:p>
-                      <w:pPr>
-                        <w:pStyle w:val="Caption"/>
-                      </w:pPr>
-                      <w:r>
-                        <w:t xml:space="preserve">Figure </w:t>
-                      </w:r>
-                      <w:r>
-                        <w:fldChar w:fldCharType="begin"/>
-                      </w:r>
-                      <w:r>
-                        <w:instrText xml:space="preserve"> SEQ Figure \* ARABIC </w:instrText>
-                      </w:r>
-                      <w:r>
-                        <w:fldChar w:fldCharType="separate"/>
-                      </w:r>
-                      <w:r>
-                        <w:rPr>
-                          <w:noProof/>
-                        </w:rPr>
-                        <w:t>1</w:t>
-                      </w:r>
-                      <w:r>
-                        <w:fldChar w:fldCharType="end"/>
-                      </w:r>
-                      <w:r>
-                        <w:t>: The audio collection within</w:t>
-                      </w:r>
-                      <w:r>
-                        <w:t xml:space="preserve"> `</w:t>
-                      </w:r>
-                      <w:proofErr w:type="spellStart"/>
-                      <w:r>
-                        <w:t>multimedia_db</w:t>
-                      </w:r>
-                      <w:proofErr w:type="spellEnd"/>
-                      <w:r>
-                        <w:t>` database</w:t>
-                      </w:r>
-                    </w:p>
-                  </w:txbxContent>
-                </v:textbox>
-                <w10:wrap type="square" anchorx="margin"/>
-              </v:shape>
-            </w:pict>
-          </mc:Fallback>
-        </mc:AlternateContent>
-      </w:r>
-      <w:r>
-        <w:drawing>
-          <wp:anchor distT="0" distB="0" distL="114300" distR="114300" simplePos="0" relativeHeight="251659264" behindDoc="0" locked="0" layoutInCell="1" allowOverlap="1" wp14:anchorId="6E406E82" wp14:editId="4DDDE73F">
-            <wp:simplePos x="0" y="0"/>
-            <wp:positionH relativeFrom="margin">
-              <wp:align>right</wp:align>
-            </wp:positionH>
-            <wp:positionV relativeFrom="margin">
-              <wp:posOffset>1039088</wp:posOffset>
-            </wp:positionV>
-            <wp:extent cx="6983730" cy="1634490"/>
-            <wp:effectExtent l="0" t="0" r="7620" b="3810"/>
-            <wp:wrapSquare wrapText="bothSides"/>
-            <wp:docPr id="1005090109" name="Picture 1"/>
-            <wp:cNvGraphicFramePr>
-              <a:graphicFrameLocks xmlns:a="http://schemas.openxmlformats.org/drawingml/2006/main" noChangeAspect="1"/>
-            </wp:cNvGraphicFramePr>
-            <a:graphic xmlns:a="http://schemas.openxmlformats.org/drawingml/2006/main">
-              <a:graphicData uri="http://schemas.openxmlformats.org/drawingml/2006/picture">
-                <pic:pic xmlns:pic="http://schemas.openxmlformats.org/drawingml/2006/picture">
-                  <pic:nvPicPr>
-                    <pic:cNvPr id="1005090109" name=""/>
-                    <pic:cNvPicPr/>
-                  </pic:nvPicPr>
-                  <pic:blipFill>
-                    <a:blip r:embed="rId5" cstate="print">
-                      <a:extLst>
-                        <a:ext uri="{28A0092B-C50C-407E-A947-70E740481C1C}">
-                          <a14:useLocalDpi xmlns:a14="http://schemas.microsoft.com/office/drawing/2010/main" val="0"/>
-                        </a:ext>
-                      </a:extLst>
-                    </a:blip>
-                    <a:stretch>
-                      <a:fillRect/>
-                    </a:stretch>
-                  </pic:blipFill>
-                  <pic:spPr>
-                    <a:xfrm>
-                      <a:off x="0" y="0"/>
-                      <a:ext cx="6983730" cy="1634490"/>
-                    </a:xfrm>
-                    <a:prstGeom prst="rect">
-                      <a:avLst/>
-                    </a:prstGeom>
-                  </pic:spPr>
-                </pic:pic>
-              </a:graphicData>
-            </a:graphic>
-          </wp:anchor>
-        </w:drawing>
-      </w:r>
-      <w:r>
-        <w:t>Task 2:</w:t>
-      </w:r>
-    </w:p>
-    <w:p>
-      <w:r>
-        <w:rPr>
-          <w:noProof/>
-        </w:rPr>
-        <mc:AlternateContent>
-          <mc:Choice Requires="wps">
-            <w:drawing>
-              <wp:anchor distT="0" distB="0" distL="114300" distR="114300" simplePos="0" relativeHeight="251666432" behindDoc="0" locked="0" layoutInCell="1" allowOverlap="1" wp14:anchorId="1D5EA03C" wp14:editId="7BBCE13D">
-                <wp:simplePos x="0" y="0"/>
-                <wp:positionH relativeFrom="margin">
-                  <wp:align>right</wp:align>
-                </wp:positionH>
-                <wp:positionV relativeFrom="paragraph">
-                  <wp:posOffset>4169410</wp:posOffset>
-                </wp:positionV>
-                <wp:extent cx="6983730" cy="635"/>
-                <wp:effectExtent l="0" t="0" r="7620" b="5715"/>
+                <wp:extent cx="6983730" cy="222250"/>
+                <wp:effectExtent l="0" t="0" r="7620" b="6350"/>
                 <wp:wrapSquare wrapText="bothSides"/>
                 <wp:docPr id="1576804185" name="Text Box 1"/>
                 <wp:cNvGraphicFramePr/>
@@ -249,7 +84,7 @@
                       <wps:spPr>
                         <a:xfrm>
                           <a:off x="0" y="0"/>
-                          <a:ext cx="6983730" cy="635"/>
+                          <a:ext cx="6983730" cy="222250"/>
                         </a:xfrm>
                         <a:prstGeom prst="rect">
                           <a:avLst/>
@@ -271,25 +106,7 @@
                               <w:t>Figure</w:t>
                             </w:r>
                             <w:r>
-                              <w:t>3</w:t>
-                            </w:r>
-                            <w:r>
-                              <w:fldChar w:fldCharType="begin"/>
-                            </w:r>
-                            <w:r>
-                              <w:instrText xml:space="preserve"> SEQ Figure \* ARABIC </w:instrText>
-                            </w:r>
-                            <w:r>
-                              <w:fldChar w:fldCharType="separate"/>
-                            </w:r>
-                            <w:r>
-                              <w:rPr>
-                                <w:noProof/>
-                              </w:rPr>
-                              <w:t>1</w:t>
-                            </w:r>
-                            <w:r>
-                              <w:fldChar w:fldCharType="end"/>
+                              <w:t xml:space="preserve"> 2</w:t>
                             </w:r>
                             <w:r>
                               <w:t xml:space="preserve">: The </w:t>
@@ -329,18 +146,25 @@
                         <a:prstTxWarp prst="textNoShape">
                           <a:avLst/>
                         </a:prstTxWarp>
-                        <a:spAutoFit/>
+                        <a:noAutofit/>
                       </wps:bodyPr>
                     </wps:wsp>
                   </a:graphicData>
                 </a:graphic>
+                <wp14:sizeRelV relativeFrom="margin">
+                  <wp14:pctHeight>0</wp14:pctHeight>
+                </wp14:sizeRelV>
               </wp:anchor>
             </w:drawing>
           </mc:Choice>
           <mc:Fallback>
             <w:pict>
-              <v:shape w14:anchorId="1D5EA03C" id="_x0000_s1027" type="#_x0000_t202" style="position:absolute;margin-left:498.7pt;margin-top:328.3pt;width:549.9pt;height:.05pt;z-index:251666432;visibility:visible;mso-wrap-style:square;mso-wrap-distance-left:9pt;mso-wrap-distance-top:0;mso-wrap-distance-right:9pt;mso-wrap-distance-bottom:0;mso-position-horizontal:right;mso-position-horizontal-relative:margin;mso-position-vertical:absolute;mso-position-vertical-relative:text;v-text-anchor:top" o:gfxdata="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" stroked="f">
-                <v:textbox style="mso-fit-shape-to-text:t" inset="0,0,0,0">
+              <v:shapetype w14:anchorId="1D5EA03C" id="_x0000_t202" coordsize="21600,21600" o:spt="202" path="m,l,21600r21600,l21600,xe">
+                <v:stroke joinstyle="miter"/>
+                <v:path gradientshapeok="t" o:connecttype="rect"/>
+              </v:shapetype>
+              <v:shape id="Text Box 1" o:spid="_x0000_s1026" type="#_x0000_t202" style="position:absolute;margin-left:0;margin-top:311.3pt;width:549.9pt;height:17.5pt;z-index:251666432;visibility:visible;mso-wrap-style:square;mso-height-percent:0;mso-wrap-distance-left:9pt;mso-wrap-distance-top:0;mso-wrap-distance-right:9pt;mso-wrap-distance-bottom:0;mso-position-horizontal:center;mso-position-horizontal-relative:margin;mso-position-vertical:absolute;mso-position-vertical-relative:text;mso-height-percent:0;mso-height-relative:margin;v-text-anchor:top" o:gfxdata="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" stroked="f">
+                <v:textbox inset="0,0,0,0">
                   <w:txbxContent>
                     <w:p>
                       <w:pPr>
@@ -350,25 +174,7 @@
                         <w:t>Figure</w:t>
                       </w:r>
                       <w:r>
-                        <w:t>3</w:t>
-                      </w:r>
-                      <w:r>
-                        <w:fldChar w:fldCharType="begin"/>
-                      </w:r>
-                      <w:r>
-                        <w:instrText xml:space="preserve"> SEQ Figure \* ARABIC </w:instrText>
-                      </w:r>
-                      <w:r>
-                        <w:fldChar w:fldCharType="separate"/>
-                      </w:r>
-                      <w:r>
-                        <w:rPr>
-                          <w:noProof/>
-                        </w:rPr>
-                        <w:t>1</w:t>
-                      </w:r>
-                      <w:r>
-                        <w:fldChar w:fldCharType="end"/>
+                        <w:t xml:space="preserve"> 2</w:t>
                       </w:r>
                       <w:r>
                         <w:t xml:space="preserve">: The </w:t>
@@ -411,76 +217,19 @@
         </mc:AlternateContent>
       </w:r>
       <w:r>
-        <w:drawing>
-          <wp:anchor distT="0" distB="0" distL="114300" distR="114300" simplePos="0" relativeHeight="251658240" behindDoc="0" locked="0" layoutInCell="1" allowOverlap="1" wp14:anchorId="00E735E5" wp14:editId="09185F8D">
-            <wp:simplePos x="0" y="0"/>
-            <wp:positionH relativeFrom="margin">
-              <wp:align>right</wp:align>
-            </wp:positionH>
-            <wp:positionV relativeFrom="margin">
-              <wp:posOffset>3372485</wp:posOffset>
-            </wp:positionV>
-            <wp:extent cx="6983730" cy="1668780"/>
-            <wp:effectExtent l="0" t="0" r="7620" b="7620"/>
-            <wp:wrapSquare wrapText="bothSides"/>
-            <wp:docPr id="1214927750" name="Picture 1"/>
-            <wp:cNvGraphicFramePr>
-              <a:graphicFrameLocks xmlns:a="http://schemas.openxmlformats.org/drawingml/2006/main" noChangeAspect="1"/>
-            </wp:cNvGraphicFramePr>
-            <a:graphic xmlns:a="http://schemas.openxmlformats.org/drawingml/2006/main">
-              <a:graphicData uri="http://schemas.openxmlformats.org/drawingml/2006/picture">
-                <pic:pic xmlns:pic="http://schemas.openxmlformats.org/drawingml/2006/picture">
-                  <pic:nvPicPr>
-                    <pic:cNvPr id="1214927750" name=""/>
-                    <pic:cNvPicPr/>
-                  </pic:nvPicPr>
-                  <pic:blipFill>
-                    <a:blip r:embed="rId6">
-                      <a:extLst>
-                        <a:ext uri="{28A0092B-C50C-407E-A947-70E740481C1C}">
-                          <a14:useLocalDpi xmlns:a14="http://schemas.microsoft.com/office/drawing/2010/main" val="0"/>
-                        </a:ext>
-                      </a:extLst>
-                    </a:blip>
-                    <a:stretch>
-                      <a:fillRect/>
-                    </a:stretch>
-                  </pic:blipFill>
-                  <pic:spPr>
-                    <a:xfrm>
-                      <a:off x="0" y="0"/>
-                      <a:ext cx="6983730" cy="1668780"/>
-                    </a:xfrm>
-                    <a:prstGeom prst="rect">
-                      <a:avLst/>
-                    </a:prstGeom>
-                  </pic:spPr>
-                </pic:pic>
-              </a:graphicData>
-            </a:graphic>
-          </wp:anchor>
-        </w:drawing>
-      </w:r>
-    </w:p>
-    <w:p/>
-    <w:p>
-      <w:pPr>
-        <w:ind w:firstLine="720"/>
-      </w:pPr>
-      <w:r>
         <w:rPr>
           <w:noProof/>
         </w:rPr>
         <mc:AlternateContent>
           <mc:Choice Requires="wps">
             <w:drawing>
-              <wp:anchor distT="0" distB="0" distL="114300" distR="114300" simplePos="0" relativeHeight="251664384" behindDoc="0" locked="0" layoutInCell="1" allowOverlap="1" wp14:anchorId="310B502B" wp14:editId="37EDB6B8">
+              <wp:anchor distT="0" distB="0" distL="114300" distR="114300" simplePos="0" relativeHeight="251664384" behindDoc="0" locked="0" layoutInCell="1" allowOverlap="1" wp14:anchorId="310B502B" wp14:editId="4CE8CBFC">
                 <wp:simplePos x="0" y="0"/>
                 <wp:positionH relativeFrom="margin">
-                  <wp:align>right</wp:align>
+                  <wp:align>center</wp:align>
                 </wp:positionH>
                 <wp:positionV relativeFrom="paragraph">
-                  <wp:posOffset>2649676</wp:posOffset>
+                  <wp:posOffset>6365379</wp:posOffset>
                 </wp:positionV>
                 <wp:extent cx="6983730" cy="635"/>
                 <wp:effectExtent l="0" t="0" r="7620" b="5715"/>
@@ -513,10 +262,10 @@
                               <w:pStyle w:val="Caption"/>
                             </w:pPr>
                             <w:r>
-                              <w:t>Figure</w:t>
+                              <w:t xml:space="preserve">Figure </w:t>
                             </w:r>
                             <w:r>
-                              <w:t xml:space="preserve"> 2</w:t>
+                              <w:t>3</w:t>
                             </w:r>
                             <w:r>
                               <w:t xml:space="preserve">: The </w:t>
@@ -563,7 +312,7 @@
           </mc:Choice>
           <mc:Fallback>
             <w:pict>
-              <v:shape w14:anchorId="310B502B" id="_x0000_s1028" type="#_x0000_t202" style="position:absolute;left:0;text-align:left;margin-left:498.7pt;margin-top:208.65pt;width:549.9pt;height:.05pt;z-index:251664384;visibility:visible;mso-wrap-style:square;mso-wrap-distance-left:9pt;mso-wrap-distance-top:0;mso-wrap-distance-right:9pt;mso-wrap-distance-bottom:0;mso-position-horizontal:right;mso-position-horizontal-relative:margin;mso-position-vertical:absolute;mso-position-vertical-relative:text;v-text-anchor:top" o:gfxdata="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" stroked="f">
+              <v:shape w14:anchorId="310B502B" id="_x0000_s1027" type="#_x0000_t202" style="position:absolute;margin-left:0;margin-top:501.2pt;width:549.9pt;height:.05pt;z-index:251664384;visibility:visible;mso-wrap-style:square;mso-wrap-distance-left:9pt;mso-wrap-distance-top:0;mso-wrap-distance-right:9pt;mso-wrap-distance-bottom:0;mso-position-horizontal:center;mso-position-horizontal-relative:margin;mso-position-vertical:absolute;mso-position-vertical-relative:text;v-text-anchor:top" o:gfxdata="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" stroked="f">
                 <v:textbox style="mso-fit-shape-to-text:t" inset="0,0,0,0">
                   <w:txbxContent>
                     <w:p>
@@ -571,10 +320,10 @@
                         <w:pStyle w:val="Caption"/>
                       </w:pPr>
                       <w:r>
-                        <w:t>Figure</w:t>
+                        <w:t xml:space="preserve">Figure </w:t>
                       </w:r>
                       <w:r>
-                        <w:t xml:space="preserve"> 2</w:t>
+                        <w:t>3</w:t>
                       </w:r>
                       <w:r>
                         <w:t xml:space="preserve">: The </w:t>
@@ -614,14 +363,17 @@
         </mc:AlternateContent>
       </w:r>
       <w:r>
+        <w:rPr>
+          <w:noProof/>
+        </w:rPr>
         <w:drawing>
-          <wp:anchor distT="0" distB="0" distL="114300" distR="114300" simplePos="0" relativeHeight="251660288" behindDoc="0" locked="0" layoutInCell="1" allowOverlap="1" wp14:anchorId="6C3F37A3" wp14:editId="57DDC153">
+          <wp:anchor distT="0" distB="0" distL="114300" distR="114300" simplePos="0" relativeHeight="251660288" behindDoc="0" locked="0" layoutInCell="1" allowOverlap="1" wp14:anchorId="6C3F37A3" wp14:editId="0E5AC482">
             <wp:simplePos x="0" y="0"/>
             <wp:positionH relativeFrom="margin">
-              <wp:align>right</wp:align>
+              <wp:align>center</wp:align>
             </wp:positionH>
             <wp:positionV relativeFrom="margin">
-              <wp:posOffset>6798191</wp:posOffset>
+              <wp:posOffset>6754522</wp:posOffset>
             </wp:positionV>
             <wp:extent cx="6983730" cy="1640840"/>
             <wp:effectExtent l="0" t="0" r="7620" b="0"/>
@@ -664,16 +416,236 @@
           </wp:anchor>
         </w:drawing>
       </w:r>
-    </w:p>
-    <w:p>
-      <w:pPr>
-        <w:sectPr>
-          <w:pgSz w:w="11906" w:h="16838"/>
-          <w:pgMar w:top="454" w:right="454" w:bottom="567" w:left="454" w:header="708" w:footer="708" w:gutter="0"/>
-          <w:cols w:space="708"/>
-          <w:docGrid w:linePitch="360"/>
-        </w:sectPr>
-      </w:pPr>
+      <w:r>
+        <w:rPr>
+          <w:noProof/>
+        </w:rPr>
+        <w:drawing>
+          <wp:anchor distT="0" distB="0" distL="114300" distR="114300" simplePos="0" relativeHeight="251658240" behindDoc="0" locked="0" layoutInCell="1" allowOverlap="1" wp14:anchorId="00E735E5" wp14:editId="17ABEA7D">
+            <wp:simplePos x="0" y="0"/>
+            <wp:positionH relativeFrom="margin">
+              <wp:align>center</wp:align>
+            </wp:positionH>
+            <wp:positionV relativeFrom="margin">
+              <wp:posOffset>4316785</wp:posOffset>
+            </wp:positionV>
+            <wp:extent cx="6983730" cy="1668780"/>
+            <wp:effectExtent l="0" t="0" r="7620" b="7620"/>
+            <wp:wrapSquare wrapText="bothSides"/>
+            <wp:docPr id="1214927750" name="Picture 1"/>
+            <wp:cNvGraphicFramePr>
+              <a:graphicFrameLocks xmlns:a="http://schemas.openxmlformats.org/drawingml/2006/main" noChangeAspect="1"/>
+            </wp:cNvGraphicFramePr>
+            <a:graphic xmlns:a="http://schemas.openxmlformats.org/drawingml/2006/main">
+              <a:graphicData uri="http://schemas.openxmlformats.org/drawingml/2006/picture">
+                <pic:pic xmlns:pic="http://schemas.openxmlformats.org/drawingml/2006/picture">
+                  <pic:nvPicPr>
+                    <pic:cNvPr id="1214927750" name=""/>
+                    <pic:cNvPicPr/>
+                  </pic:nvPicPr>
+                  <pic:blipFill>
+                    <a:blip r:embed="rId8">
+                      <a:extLst>
+                        <a:ext uri="{28A0092B-C50C-407E-A947-70E740481C1C}">
+                          <a14:useLocalDpi xmlns:a14="http://schemas.microsoft.com/office/drawing/2010/main" val="0"/>
+                        </a:ext>
+                      </a:extLst>
+                    </a:blip>
+                    <a:stretch>
+                      <a:fillRect/>
+                    </a:stretch>
+                  </pic:blipFill>
+                  <pic:spPr>
+                    <a:xfrm>
+                      <a:off x="0" y="0"/>
+                      <a:ext cx="6983730" cy="1668780"/>
+                    </a:xfrm>
+                    <a:prstGeom prst="rect">
+                      <a:avLst/>
+                    </a:prstGeom>
+                  </pic:spPr>
+                </pic:pic>
+              </a:graphicData>
+            </a:graphic>
+          </wp:anchor>
+        </w:drawing>
+      </w:r>
+      <w:r>
+        <w:rPr>
+          <w:noProof/>
+        </w:rPr>
+        <mc:AlternateContent>
+          <mc:Choice Requires="wps">
+            <w:drawing>
+              <wp:anchor distT="0" distB="0" distL="114300" distR="114300" simplePos="0" relativeHeight="251662336" behindDoc="0" locked="0" layoutInCell="1" allowOverlap="1" wp14:anchorId="179D498E" wp14:editId="69E713C9">
+                <wp:simplePos x="0" y="0"/>
+                <wp:positionH relativeFrom="margin">
+                  <wp:align>center</wp:align>
+                </wp:positionH>
+                <wp:positionV relativeFrom="paragraph">
+                  <wp:posOffset>1717869</wp:posOffset>
+                </wp:positionV>
+                <wp:extent cx="6983730" cy="635"/>
+                <wp:effectExtent l="0" t="0" r="7620" b="3175"/>
+                <wp:wrapSquare wrapText="bothSides"/>
+                <wp:docPr id="1352042031" name="Text Box 1"/>
+                <wp:cNvGraphicFramePr/>
+                <a:graphic xmlns:a="http://schemas.openxmlformats.org/drawingml/2006/main">
+                  <a:graphicData uri="http://schemas.microsoft.com/office/word/2010/wordprocessingShape">
+                    <wps:wsp>
+                      <wps:cNvSpPr txBox="1"/>
+                      <wps:spPr>
+                        <a:xfrm>
+                          <a:off x="0" y="0"/>
+                          <a:ext cx="6983730" cy="635"/>
+                        </a:xfrm>
+                        <a:prstGeom prst="rect">
+                          <a:avLst/>
+                        </a:prstGeom>
+                        <a:solidFill>
+                          <a:prstClr val="white"/>
+                        </a:solidFill>
+                        <a:ln>
+                          <a:noFill/>
+                        </a:ln>
+                      </wps:spPr>
+                      <wps:txbx>
+                        <w:txbxContent>
+                          <w:p>
+                            <w:pPr>
+                              <w:pStyle w:val="Caption"/>
+                            </w:pPr>
+                            <w:r>
+                              <w:t xml:space="preserve">Figure </w:t>
+                            </w:r>
+                            <w:fldSimple w:instr=" SEQ Figure \* ARABIC ">
+                              <w:r>
+                                <w:rPr>
+                                  <w:noProof/>
+                                </w:rPr>
+                                <w:t>1</w:t>
+                              </w:r>
+                            </w:fldSimple>
+                            <w:r>
+                              <w:t>: The audio collection within `</w:t>
+                            </w:r>
+                            <w:proofErr w:type="spellStart"/>
+                            <w:r>
+                              <w:t>multimedia_db</w:t>
+                            </w:r>
+                            <w:proofErr w:type="spellEnd"/>
+                            <w:r>
+                              <w:t>` database</w:t>
+                            </w:r>
+                          </w:p>
+                        </w:txbxContent>
+                      </wps:txbx>
+                      <wps:bodyPr rot="0" spcFirstLastPara="0" vertOverflow="overflow" horzOverflow="overflow" vert="horz" wrap="square" lIns="0" tIns="0" rIns="0" bIns="0" numCol="1" spcCol="0" rtlCol="0" fromWordArt="0" anchor="t" anchorCtr="0" forceAA="0" compatLnSpc="1">
+                        <a:prstTxWarp prst="textNoShape">
+                          <a:avLst/>
+                        </a:prstTxWarp>
+                        <a:spAutoFit/>
+                      </wps:bodyPr>
+                    </wps:wsp>
+                  </a:graphicData>
+                </a:graphic>
+              </wp:anchor>
+            </w:drawing>
+          </mc:Choice>
+          <mc:Fallback>
+            <w:pict>
+              <v:shape w14:anchorId="179D498E" id="_x0000_s1028" type="#_x0000_t202" style="position:absolute;margin-left:0;margin-top:135.25pt;width:549.9pt;height:.05pt;z-index:251662336;visibility:visible;mso-wrap-style:square;mso-wrap-distance-left:9pt;mso-wrap-distance-top:0;mso-wrap-distance-right:9pt;mso-wrap-distance-bottom:0;mso-position-horizontal:center;mso-position-horizontal-relative:margin;mso-position-vertical:absolute;mso-position-vertical-relative:text;v-text-anchor:top" o:gfxdata="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" stroked="f">
+                <v:textbox style="mso-fit-shape-to-text:t" inset="0,0,0,0">
+                  <w:txbxContent>
+                    <w:p>
+                      <w:pPr>
+                        <w:pStyle w:val="Caption"/>
+                      </w:pPr>
+                      <w:r>
+                        <w:t xml:space="preserve">Figure </w:t>
+                      </w:r>
+                      <w:fldSimple w:instr=" SEQ Figure \* ARABIC ">
+                        <w:r>
+                          <w:rPr>
+                            <w:noProof/>
+                          </w:rPr>
+                          <w:t>1</w:t>
+                        </w:r>
+                      </w:fldSimple>
+                      <w:r>
+                        <w:t>: The audio collection within `</w:t>
+                      </w:r>
+                      <w:proofErr w:type="spellStart"/>
+                      <w:r>
+                        <w:t>multimedia_db</w:t>
+                      </w:r>
+                      <w:proofErr w:type="spellEnd"/>
+                      <w:r>
+                        <w:t>` database</w:t>
+                      </w:r>
+                    </w:p>
+                  </w:txbxContent>
+                </v:textbox>
+                <w10:wrap type="square" anchorx="margin"/>
+              </v:shape>
+            </w:pict>
+          </mc:Fallback>
+        </mc:AlternateContent>
+      </w:r>
+      <w:r>
+        <w:rPr>
+          <w:noProof/>
+        </w:rPr>
+        <w:drawing>
+          <wp:anchor distT="0" distB="0" distL="114300" distR="114300" simplePos="0" relativeHeight="251659264" behindDoc="0" locked="0" layoutInCell="1" allowOverlap="1" wp14:anchorId="6E406E82" wp14:editId="1210174E">
+            <wp:simplePos x="0" y="0"/>
+            <wp:positionH relativeFrom="margin">
+              <wp:align>center</wp:align>
+            </wp:positionH>
+            <wp:positionV relativeFrom="margin">
+              <wp:posOffset>2105577</wp:posOffset>
+            </wp:positionV>
+            <wp:extent cx="6983730" cy="1634490"/>
+            <wp:effectExtent l="0" t="0" r="7620" b="3810"/>
+            <wp:wrapSquare wrapText="bothSides"/>
+            <wp:docPr id="1005090109" name="Picture 1"/>
+            <wp:cNvGraphicFramePr>
+              <a:graphicFrameLocks xmlns:a="http://schemas.openxmlformats.org/drawingml/2006/main" noChangeAspect="1"/>
+            </wp:cNvGraphicFramePr>
+            <a:graphic xmlns:a="http://schemas.openxmlformats.org/drawingml/2006/main">
+              <a:graphicData uri="http://schemas.openxmlformats.org/drawingml/2006/picture">
+                <pic:pic xmlns:pic="http://schemas.openxmlformats.org/drawingml/2006/picture">
+                  <pic:nvPicPr>
+                    <pic:cNvPr id="1005090109" name=""/>
+                    <pic:cNvPicPr/>
+                  </pic:nvPicPr>
+                  <pic:blipFill>
+                    <a:blip r:embed="rId9" cstate="print">
+                      <a:extLst>
+                        <a:ext uri="{28A0092B-C50C-407E-A947-70E740481C1C}">
+                          <a14:useLocalDpi xmlns:a14="http://schemas.microsoft.com/office/drawing/2010/main" val="0"/>
+                        </a:ext>
+                      </a:extLst>
+                    </a:blip>
+                    <a:stretch>
+                      <a:fillRect/>
+                    </a:stretch>
+                  </pic:blipFill>
+                  <pic:spPr>
+                    <a:xfrm>
+                      <a:off x="0" y="0"/>
+                      <a:ext cx="6983730" cy="1634490"/>
+                    </a:xfrm>
+                    <a:prstGeom prst="rect">
+                      <a:avLst/>
+                    </a:prstGeom>
+                  </pic:spPr>
+                </pic:pic>
+              </a:graphicData>
+            </a:graphic>
+          </wp:anchor>
+        </w:drawing>
+      </w:r>
     </w:p>
     <w:p>
       <w:pPr>
@@ -713,21 +685,7 @@
           <w:i/>
           <w:iCs/>
         </w:rPr>
-        <w:t>: Develop the endpoints that facilitate the uploading and retrieval of</w:t>
-      </w:r>
-      <w:r>
-        <w:rPr>
-          <w:i/>
-          <w:iCs/>
-        </w:rPr>
-        <w:t xml:space="preserve"> </w:t>
-      </w:r>
-      <w:r>
-        <w:rPr>
-          <w:i/>
-          <w:iCs/>
-        </w:rPr>
-        <w:t>sprites, audio files and player scores. See appendix B.</w:t>
+        <w:t>: Develop the endpoints that facilitate the uploading and retrieval of sprites, audio files and player scores. See appendix B.</w:t>
       </w:r>
     </w:p>
     <w:p>
@@ -756,21 +714,7 @@
           <w:i/>
           <w:iCs/>
         </w:rPr>
-        <w:t>: Ensure that the API is fully functional by testing it using Postman and publicly</w:t>
-      </w:r>
-      <w:r>
-        <w:rPr>
-          <w:i/>
-          <w:iCs/>
-        </w:rPr>
-        <w:t xml:space="preserve"> </w:t>
-      </w:r>
-      <w:r>
-        <w:rPr>
-          <w:i/>
-          <w:iCs/>
-        </w:rPr>
-        <w:t>accessible online via the browser. See appendices E and F.</w:t>
+        <w:t>: Ensure that the API is fully functional by testing it using Postman and publicly accessible online via the browser. See appendices E and F.</w:t>
       </w:r>
     </w:p>
     <w:p>
@@ -799,21 +743,7 @@
           <w:i/>
           <w:iCs/>
         </w:rPr>
-        <w:t>: Provide detailed code documentation, including explanations of how each</w:t>
-      </w:r>
-      <w:r>
-        <w:rPr>
-          <w:i/>
-          <w:iCs/>
-        </w:rPr>
-        <w:t xml:space="preserve"> </w:t>
-      </w:r>
-      <w:r>
-        <w:rPr>
-          <w:i/>
-          <w:iCs/>
-        </w:rPr>
-        <w:t>endpoint operates and interacts with the database.</w:t>
+        <w:t>: Provide detailed code documentation, including explanations of how each endpoint operates and interacts with the database.</w:t>
       </w:r>
     </w:p>
     <w:p>
@@ -856,6 +786,9 @@
     </w:p>
     <w:p>
       <w:r>
+        <w:rPr>
+          <w:noProof/>
+        </w:rPr>
         <w:drawing>
           <wp:inline distT="0" distB="0" distL="0" distR="0" wp14:anchorId="70143A9F" wp14:editId="63BE50A0">
             <wp:extent cx="6983730" cy="2102485"/>
@@ -872,7 +805,7 @@
                     <pic:cNvPicPr/>
                   </pic:nvPicPr>
                   <pic:blipFill>
-                    <a:blip r:embed="rId8"/>
+                    <a:blip r:embed="rId10"/>
                     <a:stretch>
                       <a:fillRect/>
                     </a:stretch>
@@ -896,6 +829,9 @@
     <w:p/>
     <w:p>
       <w:r>
+        <w:rPr>
+          <w:noProof/>
+        </w:rPr>
         <w:drawing>
           <wp:inline distT="0" distB="0" distL="0" distR="0" wp14:anchorId="1A843CF7" wp14:editId="02B922AC">
             <wp:extent cx="6983730" cy="671830"/>
@@ -912,7 +848,7 @@
                     <pic:cNvPicPr/>
                   </pic:nvPicPr>
                   <pic:blipFill>
-                    <a:blip r:embed="rId9"/>
+                    <a:blip r:embed="rId11"/>
                     <a:stretch>
                       <a:fillRect/>
                     </a:stretch>
@@ -935,6 +871,9 @@
     </w:p>
     <w:p>
       <w:r>
+        <w:rPr>
+          <w:noProof/>
+        </w:rPr>
         <w:drawing>
           <wp:inline distT="0" distB="0" distL="0" distR="0" wp14:anchorId="140B9A32" wp14:editId="04692503">
             <wp:extent cx="6983730" cy="731520"/>
@@ -951,7 +890,7 @@
                     <pic:cNvPicPr/>
                   </pic:nvPicPr>
                   <pic:blipFill>
-                    <a:blip r:embed="rId10"/>
+                    <a:blip r:embed="rId12"/>
                     <a:stretch>
                       <a:fillRect/>
                     </a:stretch>
@@ -976,6 +915,9 @@
     <w:p/>
     <w:p>
       <w:r>
+        <w:rPr>
+          <w:noProof/>
+        </w:rPr>
         <w:lastRenderedPageBreak/>
         <w:drawing>
           <wp:inline distT="0" distB="0" distL="0" distR="0" wp14:anchorId="346F349C" wp14:editId="3B35DCB1">
@@ -993,7 +935,7 @@
                     <pic:cNvPicPr/>
                   </pic:nvPicPr>
                   <pic:blipFill>
-                    <a:blip r:embed="rId11"/>
+                    <a:blip r:embed="rId13"/>
                     <a:stretch>
                       <a:fillRect/>
                     </a:stretch>
@@ -1045,17 +987,14 @@
       </w:pPr>
       <w:r>
         <w:lastRenderedPageBreak/>
-        <w:t xml:space="preserve">Uploading </w:t>
-      </w:r>
-      <w:r>
-        <w:t>an Audio file</w:t>
-      </w:r>
-      <w:r>
-        <w:t>:</w:t>
+        <w:t>Uploading an Audio file:</w:t>
       </w:r>
     </w:p>
     <w:p>
       <w:r>
+        <w:rPr>
+          <w:noProof/>
+        </w:rPr>
         <w:drawing>
           <wp:inline distT="0" distB="0" distL="0" distR="0" wp14:anchorId="6E9CD26C" wp14:editId="586BD714">
             <wp:extent cx="6983730" cy="2061845"/>
@@ -1072,7 +1011,7 @@
                     <pic:cNvPicPr/>
                   </pic:nvPicPr>
                   <pic:blipFill>
-                    <a:blip r:embed="rId12"/>
+                    <a:blip r:embed="rId14"/>
                     <a:stretch>
                       <a:fillRect/>
                     </a:stretch>
@@ -1095,6 +1034,9 @@
     </w:p>
     <w:p>
       <w:r>
+        <w:rPr>
+          <w:noProof/>
+        </w:rPr>
         <w:drawing>
           <wp:inline distT="0" distB="0" distL="0" distR="0" wp14:anchorId="5EE3F3FD" wp14:editId="411B550C">
             <wp:extent cx="6983730" cy="826770"/>
@@ -1111,7 +1053,7 @@
                     <pic:cNvPicPr/>
                   </pic:nvPicPr>
                   <pic:blipFill>
-                    <a:blip r:embed="rId13"/>
+                    <a:blip r:embed="rId15"/>
                     <a:stretch>
                       <a:fillRect/>
                     </a:stretch>
@@ -1134,6 +1076,9 @@
     </w:p>
     <w:p>
       <w:r>
+        <w:rPr>
+          <w:noProof/>
+        </w:rPr>
         <w:drawing>
           <wp:inline distT="0" distB="0" distL="0" distR="0" wp14:anchorId="3C43D782" wp14:editId="11AF661A">
             <wp:extent cx="6658904" cy="1324160"/>
@@ -1150,7 +1095,7 @@
                     <pic:cNvPicPr/>
                   </pic:nvPicPr>
                   <pic:blipFill>
-                    <a:blip r:embed="rId14"/>
+                    <a:blip r:embed="rId16"/>
                     <a:stretch>
                       <a:fillRect/>
                     </a:stretch>
@@ -1171,7 +1116,122 @@
         </w:drawing>
       </w:r>
     </w:p>
-    <w:p/>
+    <w:p>
+      <w:pPr>
+        <w:sectPr>
+          <w:pgSz w:w="11906" w:h="16838"/>
+          <w:pgMar w:top="454" w:right="454" w:bottom="567" w:left="454" w:header="708" w:footer="708" w:gutter="0"/>
+          <w:cols w:space="708"/>
+          <w:docGrid w:linePitch="360"/>
+        </w:sectPr>
+      </w:pPr>
+    </w:p>
+    <w:p>
+      <w:pPr>
+        <w:pStyle w:val="Heading2"/>
+      </w:pPr>
+      <w:r>
+        <w:lastRenderedPageBreak/>
+        <w:t>Whitelisting Render’s IP on MongoDB:</w:t>
+      </w:r>
+      <w:r>
+        <w:br/>
+      </w:r>
+      <w:r>
+        <w:rPr>
+          <w:noProof/>
+        </w:rPr>
+        <w:drawing>
+          <wp:inline distT="0" distB="0" distL="0" distR="0" wp14:anchorId="5AEA0D63" wp14:editId="3AF00A70">
+            <wp:extent cx="6983730" cy="3660140"/>
+            <wp:effectExtent l="0" t="0" r="7620" b="0"/>
+            <wp:docPr id="1194199714" name="Picture 1"/>
+            <wp:cNvGraphicFramePr>
+              <a:graphicFrameLocks xmlns:a="http://schemas.openxmlformats.org/drawingml/2006/main" noChangeAspect="1"/>
+            </wp:cNvGraphicFramePr>
+            <a:graphic xmlns:a="http://schemas.openxmlformats.org/drawingml/2006/main">
+              <a:graphicData uri="http://schemas.openxmlformats.org/drawingml/2006/picture">
+                <pic:pic xmlns:pic="http://schemas.openxmlformats.org/drawingml/2006/picture">
+                  <pic:nvPicPr>
+                    <pic:cNvPr id="1194199714" name=""/>
+                    <pic:cNvPicPr/>
+                  </pic:nvPicPr>
+                  <pic:blipFill>
+                    <a:blip r:embed="rId17"/>
+                    <a:stretch>
+                      <a:fillRect/>
+                    </a:stretch>
+                  </pic:blipFill>
+                  <pic:spPr>
+                    <a:xfrm>
+                      <a:off x="0" y="0"/>
+                      <a:ext cx="6983730" cy="3660140"/>
+                    </a:xfrm>
+                    <a:prstGeom prst="rect">
+                      <a:avLst/>
+                    </a:prstGeom>
+                  </pic:spPr>
+                </pic:pic>
+              </a:graphicData>
+            </a:graphic>
+          </wp:inline>
+        </w:drawing>
+      </w:r>
+      <w:r>
+        <w:rPr>
+          <w:noProof/>
+        </w:rPr>
+        <w:drawing>
+          <wp:anchor distT="0" distB="0" distL="114300" distR="114300" simplePos="0" relativeHeight="251667456" behindDoc="0" locked="0" layoutInCell="1" allowOverlap="1" wp14:anchorId="1DB7E84B" wp14:editId="4B1783C8">
+            <wp:simplePos x="285750" y="571500"/>
+            <wp:positionH relativeFrom="margin">
+              <wp:align>right</wp:align>
+            </wp:positionH>
+            <wp:positionV relativeFrom="margin">
+              <wp:align>bottom</wp:align>
+            </wp:positionV>
+            <wp:extent cx="5677535" cy="4219575"/>
+            <wp:effectExtent l="0" t="0" r="0" b="9525"/>
+            <wp:wrapSquare wrapText="bothSides"/>
+            <wp:docPr id="1137949852" name="Picture 1"/>
+            <wp:cNvGraphicFramePr>
+              <a:graphicFrameLocks xmlns:a="http://schemas.openxmlformats.org/drawingml/2006/main" noChangeAspect="1"/>
+            </wp:cNvGraphicFramePr>
+            <a:graphic xmlns:a="http://schemas.openxmlformats.org/drawingml/2006/main">
+              <a:graphicData uri="http://schemas.openxmlformats.org/drawingml/2006/picture">
+                <pic:pic xmlns:pic="http://schemas.openxmlformats.org/drawingml/2006/picture">
+                  <pic:nvPicPr>
+                    <pic:cNvPr id="1137949852" name=""/>
+                    <pic:cNvPicPr/>
+                  </pic:nvPicPr>
+                  <pic:blipFill>
+                    <a:blip r:embed="rId18">
+                      <a:extLst>
+                        <a:ext uri="{28A0092B-C50C-407E-A947-70E740481C1C}">
+                          <a14:useLocalDpi xmlns:a14="http://schemas.microsoft.com/office/drawing/2010/main" val="0"/>
+                        </a:ext>
+                      </a:extLst>
+                    </a:blip>
+                    <a:stretch>
+                      <a:fillRect/>
+                    </a:stretch>
+                  </pic:blipFill>
+                  <pic:spPr>
+                    <a:xfrm>
+                      <a:off x="0" y="0"/>
+                      <a:ext cx="5677535" cy="4219575"/>
+                    </a:xfrm>
+                    <a:prstGeom prst="rect">
+                      <a:avLst/>
+                    </a:prstGeom>
+                  </pic:spPr>
+                </pic:pic>
+              </a:graphicData>
+            </a:graphic>
+          </wp:anchor>
+        </w:drawing>
+      </w:r>
+    </w:p>
     <w:sectPr>
       <w:pgSz w:w="11906" w:h="16838"/>
       <w:pgMar w:top="454" w:right="454" w:bottom="567" w:left="454" w:header="708" w:footer="708" w:gutter="0"/>
@@ -1896,6 +1956,7 @@
   <w:style w:type="character" w:default="1" w:styleId="DefaultParagraphFont">
     <w:name w:val="Default Paragraph Font"/>
     <w:uiPriority w:val="1"/>
+    <w:semiHidden/>
     <w:unhideWhenUsed/>
   </w:style>
   <w:style w:type="table" w:default="1" w:styleId="TableNormal">
@@ -2332,6 +2393,29 @@
     <w:pPr>
       <w:outlineLvl w:val="9"/>
     </w:pPr>
+  </w:style>
+  <w:style w:type="character" w:styleId="Hyperlink">
+    <w:name w:val="Hyperlink"/>
+    <w:basedOn w:val="DefaultParagraphFont"/>
+    <w:uiPriority w:val="99"/>
+    <w:unhideWhenUsed/>
+    <w:rsid w:val="000A6D8E"/>
+    <w:rPr>
+      <w:color w:val="0563C1" w:themeColor="hyperlink"/>
+      <w:u w:val="single"/>
+    </w:rPr>
+  </w:style>
+  <w:style w:type="character" w:styleId="UnresolvedMention">
+    <w:name w:val="Unresolved Mention"/>
+    <w:basedOn w:val="DefaultParagraphFont"/>
+    <w:uiPriority w:val="99"/>
+    <w:semiHidden/>
+    <w:unhideWhenUsed/>
+    <w:rsid w:val="000A6D8E"/>
+    <w:rPr>
+      <w:color w:val="605E5C"/>
+      <w:shd w:val="clear" w:color="auto" w:fill="E1DFDD"/>
+    </w:rPr>
   </w:style>
 </w:styles>
 </file>

</xml_diff>